<commit_message>
Fix spelling bib refs
</commit_message>
<xml_diff>
--- a/main_new_bib.docx
+++ b/main_new_bib.docx
@@ -18460,7 +18460,7 @@
         <w:t xml:space="preserve"> </w:t>
       </w:r>
       <w:r>
-        <w:t xml:space="preserve">in mechanical engineering and the Kosambiâ€“Karhunenâ€“LoĂ¨ve or Karhunenâ€“LoĂ¨ve theorem (KLT)</w:t>
+        <w:t xml:space="preserve">in mechanical engineering and the Kosambiâ€“Karhunenâ€“LoÃ¨ve or Karhunenâ€“LoÃ¨ve theorem (KLT)</w:t>
       </w:r>
       <w:r>
         <w:t xml:space="preserve"> </w:t>
@@ -42153,7 +42153,7 @@
         <w:t xml:space="preserve"> </w:t>
       </w:r>
       <w:r>
-        <w:t xml:space="preserve">Renato Filjar, Ivan Sklebar, and Marko Horvat. A COMPARISON OF MACHINE LEARNING-BASED INDIVIDUAL MOBILITY CLASSIFICATION MODELS DEVELOPED ON SENSOR READINGS FROM LOOSELY ATTACHED SMARTPHONES. Komunik´acie, 22(4), 2020.</w:t>
+        <w:t xml:space="preserve">Renato Filjar, Ivan Sklebar, and Marko Horvat. A COMPARISON OF MACHINE LEARNING-BASED INDIVIDUAL MOBILITY CLASSIFICATION MODELS DEVELOPED ON SENSOR READINGS FROM LOOSELY ATTACHED SMARTPHONES. Komunikácie, 22(4), 2020.</w:t>
       </w:r>
       <w:r>
         <w:t xml:space="preserve"> </w:t>
@@ -42216,13 +42216,13 @@
         <w:t xml:space="preserve">“black box”</w:t>
       </w:r>
       <w:r>
-        <w:t xml:space="preserve">: a randomization approach for understanding variable contributions in artificial neural networks. Ecological modelling, 154(1-2):135–150, 2002.</w:t>
-      </w:r>
-      <w:r>
-        <w:t xml:space="preserve"> </w:t>
-      </w:r>
-      <w:r>
-        <w:t xml:space="preserve">Stacy L ¨Ozesmi and Uygar ¨Ozesmi. An artificial neural network approach to spatial habitat modelling with interspecific interaction. Ecological modelling, 116(1):15–31, 1999.</w:t>
+        <w:t xml:space="preserve">:a randomization approach for understanding variable contributions in artificial neural networks. Ecological modelling, 154(1-2):135–150, 2002.</w:t>
+      </w:r>
+      <w:r>
+        <w:t xml:space="preserve"> </w:t>
+      </w:r>
+      <w:r>
+        <w:t xml:space="preserve">Stacy L Özesmi and Uygar Özesmi. An artificial neural network approach to spatial habitat modelling with interspecific interaction. Ecological modelling, 116(1):15–31, 1999.</w:t>
       </w:r>
       <w:r>
         <w:t xml:space="preserve"> </w:t>
@@ -42312,7 +42312,7 @@
         <w:t xml:space="preserve"> </w:t>
       </w:r>
       <w:r>
-        <w:t xml:space="preserve">Thorsten Joachims. Text categorization with Support Vector Machines: Learning with many relevant features. In Machine Learning: ECML-98, Lecture notes in computer science, pages 137–142. Springer Berlin Heidelberg, Berlin, Heidelberg, 1998.</w:t>
+        <w:t xml:space="preserve">Thorsten Joachims. Text categorization with Support Vector Machines: Learning with many relevant features. In Machine Learning:ECML-98, Lecture notes in computer science, pages 137–142. Springer Berlin Heidelberg, Berlin, Heidelberg, 1998.</w:t>
       </w:r>
       <w:r>
         <w:t xml:space="preserve"> </w:t>
@@ -42342,7 +42342,7 @@
         <w:t xml:space="preserve"> </w:t>
       </w:r>
       <w:r>
-        <w:t xml:space="preserve">Dennis Decoste and Bernhard Sch¨olkopf. Training Invariant Support Vector Machines. Mach. Learn., 46(1/3):161–190, 2002.</w:t>
+        <w:t xml:space="preserve">Dennis Decoste and Bernhard Schölkopf. Training Invariant Support Vector Machines. Mach. Learn., 46(1/3):161–190, 2002.</w:t>
       </w:r>
       <w:r>
         <w:t xml:space="preserve"> </w:t>
@@ -42360,7 +42360,7 @@
         <w:t xml:space="preserve"> </w:t>
       </w:r>
       <w:r>
-        <w:t xml:space="preserve">R´emi Cuingnet, Charlotte Rosso, Marie Chupin, St´ephane Leh´ericy, Didier Dormont, Habib Benali, Yves Samson, and Olivier Colliot. Spatial regularization of SVM for the detection of diffusion alterations associated with stroke outcome. Med. Image Anal., 15(5):729–737, October 2011.</w:t>
+        <w:t xml:space="preserve">Rémi Cuingnet, Charlotte Rosso, Marie Chupin, Stéphane Lehéricy, Didier Dormont, Habib Benali, Yves Samson, and Olivier Colliot. Spatial regularization of SVM for the detection of diffusion alterations associated with stroke outcome. Med. Image Anal., 15(5):729–737, October 2011.</w:t>
       </w:r>
       <w:r>
         <w:t xml:space="preserve"> </w:t>
@@ -42390,7 +42390,7 @@
         <w:t xml:space="preserve"> </w:t>
       </w:r>
       <w:r>
-        <w:t xml:space="preserve">Matthias Studer, Gilbert Ritschard, Alexis Gabadinho, and Nicolas S. M¨uller. Discrepancy analysis of state sequences. Sociol. Methods Res., 40(3):471–510, August 2011.</w:t>
+        <w:t xml:space="preserve">Matthias Studer, Gilbert Ritschard, Alexis Gabadinho, and Nicolas S. Müller. Discrepancy analysis of state sequences. Sociol. Methods Res., 40(3):471–510, August 2011.</w:t>
       </w:r>
       <w:r>
         <w:t xml:space="preserve"> </w:t>
@@ -42426,7 +42426,7 @@
         <w:t xml:space="preserve"> </w:t>
       </w:r>
       <w:r>
-        <w:t xml:space="preserve">Andrew McCallum. Graphical Models Lecture 2: Bayesian Network Representa;on. https://people.cs.umass.edu/˜mccallum/ courses/gm2011/02-bn-rep.pdf, 2011. Accessed 25.01.2024.</w:t>
+        <w:t xml:space="preserve">Andrew McCallum. Graphical Models Lecture 2: Bayesian Network Representation. https://people.cs.umass.edu/ mccallum/courses/gm2011/02-bn-rep.pdf, 2011. Accessed 25.01.2024.</w:t>
       </w:r>
       <w:r>
         <w:t xml:space="preserve"> </w:t>
@@ -42456,7 +42456,7 @@
         <w:t xml:space="preserve"> </w:t>
       </w:r>
       <w:r>
-        <w:t xml:space="preserve">StackExchange. Why is the SVM margin equal to 2/w? — math.stackexchange.com. https: //math.stackexchange.com/questions/1305925/ why-is-the-svm-margin-equal-to-frac2-mathbfw. Accessed 25.01.2024.</w:t>
+        <w:t xml:space="preserve">StackExchange. Why is the SVM margin equal to 2/w? — math.stackexchange.com. https://math.stackexchange.com/questions/1305925/why-is-the-svm-margin-equal-to-frac2-mathbfw. Accessed 25.01.2024.</w:t>
       </w:r>
       <w:r>
         <w:t xml:space="preserve"> </w:t>
@@ -42492,13 +42492,13 @@
         <w:t xml:space="preserve"> </w:t>
       </w:r>
       <w:r>
-        <w:t xml:space="preserve">Svante Wold, Michael Sj¨ostr¨om, and Lennart Eriksson. PLS-regression: a basic tool of chemometrics. Chemometrics and intelligent laboratory systems, 58(2):109–130, 2001.</w:t>
-      </w:r>
-      <w:r>
-        <w:t xml:space="preserve"> </w:t>
-      </w:r>
-      <w:r>
-        <w:t xml:space="preserve">Herv´e Abdi. Partial least squares regression and projection on latent structure regression (PLS Regression). Wiley interdisciplinary reviews: computational statistics, 2(1):97–106, 2010.</w:t>
+        <w:t xml:space="preserve">Svante Wold, Michael Sjöström, and Lennart Eriksson. PLS-regression:a basic tool of chemometrics. Chemometrics and intelligent laboratory systems, 58(2):109–130, 2001.</w:t>
+      </w:r>
+      <w:r>
+        <w:t xml:space="preserve"> </w:t>
+      </w:r>
+      <w:r>
+        <w:t xml:space="preserve">Hervé Abdi. Partial least squares regression and projection on latent structure regression (PLS Regression). Wiley interdisciplinary reviews:computational statistics, 2(1):97–106, 2010.</w:t>
       </w:r>
       <w:r>
         <w:t xml:space="preserve"> </w:t>
@@ -42510,7 +42510,7 @@
         <w:t xml:space="preserve"> </w:t>
       </w:r>
       <w:r>
-        <w:t xml:space="preserve">Harry Asada. Fall Term (AY 2020-2021) - 2.160 Identification, Estim, &amp; Learn Lecture 6: Partial Least Squares Regression. https: //www.youtube.com/watch?v=Px2otK2nZ1c&amp;t=46s, 2020. Accessed 26.09.2024.</w:t>
+        <w:t xml:space="preserve">Harry Asada. Fall Term (AY 2020-2021) - 2.160 Identification, Estim, &amp; Learn Lecture 6: Partial Least Squares Regression. https://www.youtube.com/watch?v=Px2otK2nZ1c&amp;t=46s, 2020. Accessed 26.09.2024.</w:t>
       </w:r>
       <w:r>
         <w:t xml:space="preserve"> </w:t>
@@ -42540,13 +42540,13 @@
         <w:t xml:space="preserve"> </w:t>
       </w:r>
       <w:r>
-        <w:t xml:space="preserve">Stefan R¨annar, Fredrik Lindgren, Paul Geladi, and Svante Wold. A PLS kernel algorithm for data sets with many variables and fewer objects. Part 1: Theory and algorithm. Journal of Chemometrics, 8(2):111–125, 1994.</w:t>
-      </w:r>
-      <w:r>
-        <w:t xml:space="preserve"> </w:t>
-      </w:r>
-      <w:r>
-        <w:t xml:space="preserve">Agnar H¨oskuldsson. PLS regression methods. Journal of chemometrics, 2(3):211–228, 1988.</w:t>
+        <w:t xml:space="preserve">Stefan Rännar, Fredrik Lindgren, Paul Geladi, and Svante Wold. A PLS kernel algorithm for data sets with many variables and fewer objects. Part 1: Theory and algorithm. Journal of Chemometrics, 8(2):111–125, 1994.</w:t>
+      </w:r>
+      <w:r>
+        <w:t xml:space="preserve"> </w:t>
+      </w:r>
+      <w:r>
+        <w:t xml:space="preserve">Agnar Höskuldsson. PLS regression methods. Journal of chemometrics, 2(3):211–228, 1988.</w:t>
       </w:r>
       <w:r>
         <w:t xml:space="preserve"> </w:t>
@@ -42576,7 +42576,7 @@
         <w:t xml:space="preserve"> </w:t>
       </w:r>
       <w:r>
-        <w:t xml:space="preserve">Natasha D Phillips, Neil Reid, Tierney Thys, Chris Harrod, Nicholas L Payne, Cheryl A Morgan, Hannah J White, Siobh´an Porter, and Jonathan DR Houghton. Applying species distribution modelling to a data poor, pelagic fish complex: the ocean sunfishes. Journal of biogeography, 44(10):2176–2187, 2017.</w:t>
+        <w:t xml:space="preserve">Natasha D Phillips, Neil Reid, Tierney Thys, Chris Harrod, Nicholas L Payne, Cheryl A Morgan, Hannah J White, Siobhán Porter, and Jonathan DR Houghton. Applying species distribution modelling to a data poor, pelagic fish complex: the ocean sunfishes. Journal of biogeography, 44(10):2176–2187, 2017.</w:t>
       </w:r>
       <w:r>
         <w:t xml:space="preserve"> </w:t>
@@ -42600,7 +42600,7 @@
         <w:t xml:space="preserve"> </w:t>
       </w:r>
       <w:r>
-        <w:t xml:space="preserve">Zhixin Zhang, Shengyong Xu, C´esar Capinha, Robbie Weterings, and Tianxiang Gao. Using species distribution model to predict the impact of climate change on the potential distribution of Japanese whiting Sillago japonica. Ecological Indicators, 104:333–340, 2019.</w:t>
+        <w:t xml:space="preserve">Zhixin Zhang, Shengyong Xu, César Capinha, Robbie Weterings, and Tianxiang Gao. Using species distribution model to predict the impact of climate change on the potential distribution of Japanese whiting Sillago japonica. Ecological Indicators, 104:333–340, 2019.</w:t>
       </w:r>
       <w:r>
         <w:t xml:space="preserve"> </w:t>
@@ -42642,7 +42642,7 @@
         <w:t xml:space="preserve"> </w:t>
       </w:r>
       <w:r>
-        <w:t xml:space="preserve">Herv´e Abdi. Discriminant correspondence analysis, 2007.</w:t>
+        <w:t xml:space="preserve">Hervé Abdi. Discriminant correspondence analysis, 2007.</w:t>
       </w:r>
       <w:r>
         <w:t xml:space="preserve"> </w:t>
@@ -42654,7 +42654,7 @@
         <w:t xml:space="preserve"> </w:t>
       </w:r>
       <w:r>
-        <w:t xml:space="preserve">B¨okeo˘glu Cokluk and S Buyukozturk. Discriminant function analysis: concept and application. E˘gitim ara¸stırmaları dergisi, 33:73–92, 2008.</w:t>
+        <w:t xml:space="preserve">Bökeoğlu Cokluk and S Buyukozturk. Discriminant function analysis:concept and application. Eğitim ara¸stırmaları dergisi, 33:73–92, 2008.</w:t>
       </w:r>
       <w:r>
         <w:t xml:space="preserve"> </w:t>
@@ -42678,13 +42678,13 @@
         <w:t xml:space="preserve"> </w:t>
       </w:r>
       <w:r>
-        <w:t xml:space="preserve">Wolfgang Karl H¨ardle and L´eopold Simar. Applied Multivariate Statistical Analysis. MD Tech, 2003.</w:t>
-      </w:r>
-      <w:r>
-        <w:t xml:space="preserve"> </w:t>
-      </w:r>
-      <w:r>
-        <w:t xml:space="preserve">G. D. Garson. PA 765: Discriminant Function Analysis — web.archive.org. https://web.archive.org/web/20080312065328/ http://www2.chass.ncsu.edu/garson/pA765/discrim.htm, 2008. Accessed 26.09.2024.</w:t>
+        <w:t xml:space="preserve">Wolfgang Karl Härdle and Léopold Simar. Applied Multivariate Statistical Analysis. MD Tech, 2003.</w:t>
+      </w:r>
+      <w:r>
+        <w:t xml:space="preserve"> </w:t>
+      </w:r>
+      <w:r>
+        <w:t xml:space="preserve">G. D. Garson. PA 765: Discriminant Function Analysis — web.archive.org. https://web.archive.org/web/20080312065328/http://www2.chass.ncsu.edu/garson/pA765/discrim.htm, 2008. Accessed 26.09.2024.</w:t>
       </w:r>
       <w:r>
         <w:t xml:space="preserve"> </w:t>
@@ -42825,7 +42825,7 @@
         <w:t xml:space="preserve"> </w:t>
       </w:r>
       <w:r>
-        <w:t xml:space="preserve">Ruye Wang. Computer Image Processing and Analysis (E161) lectures, Harvey Mudd College, Karhunen-Loeve Transform (KLT). https://web.archive.org/web/20161128140401/http: //fourier.eng.hmc.edu/e161/lectures/klt/node3.html, 2016. Accessed 29.09.2024.</w:t>
+        <w:t xml:space="preserve">Ruye Wang. Computer Image Processing and Analysis (E161) lectures, Harvey Mudd College, Karhunen-Loeve Transform (KLT). https://web.archive.org/web/20161128140401/http://fourier.eng.hmc.edu/e161/lectures/klt/node3.html, 2016. Accessed 29.09.2024.</w:t>
       </w:r>
       <w:r>
         <w:t xml:space="preserve"> </w:t>
@@ -42915,7 +42915,7 @@
         <w:t xml:space="preserve"> </w:t>
       </w:r>
       <w:r>
-        <w:t xml:space="preserve">R Developers. createDataPartition function - RDocumentation — rdocumentation.org. https://www.rdocumentation.org/packages/ caret/versions/6.0-94/topics/createDataPartition, 2024. Accessed 27.09.2024.</w:t>
+        <w:t xml:space="preserve">R Developers. createDataPartition function - RDocumentation — rdocumentation.org. https://www.rdocumentation.org/packages/caret/versions/6.0-94/topics/createDataPartition, 2024. Accessed 27.09.2024.</w:t>
       </w:r>
       <w:r>
         <w:t xml:space="preserve"> </w:t>
@@ -42945,13 +42945,13 @@
         <w:t xml:space="preserve"> </w:t>
       </w:r>
       <w:r>
-        <w:t xml:space="preserve">R Developers. confusionMatrix function - RDocumentation — rdocumentation.org. https://www.rdocumentation.org/packages/ caret/versions/6.0-94/topics/confusionMatrix, 2024. Accessed 27.09.2024.</w:t>
-      </w:r>
-      <w:r>
-        <w:t xml:space="preserve"> </w:t>
-      </w:r>
-      <w:r>
-        <w:t xml:space="preserve">R Developers. binom.test function - RDocumentation — rdocumentation.org. https://www.rdocumentation.org/packages/stats/ versions/3.6.2/topics/binom.test, 2024. Accessed 28.09.2024.</w:t>
+        <w:t xml:space="preserve">R Developers. confusionMatrix function - RDocumentation — rdocumentation.org. https://www.rdocumentation.org/packages/caret/versions/6.0-94/topics/confusionMatrix, 2024. Accessed 27.09.2024.</w:t>
+      </w:r>
+      <w:r>
+        <w:t xml:space="preserve"> </w:t>
+      </w:r>
+      <w:r>
+        <w:t xml:space="preserve">R Developers. binom.test function - RDocumentation — rdocumentation.org. https://www.rdocumentation.org/packages/stats/versions/3.6.2/topics/binom.test, 2024. Accessed 28.09.2024.</w:t>
       </w:r>
       <w:r>
         <w:t xml:space="preserve"> </w:t>
@@ -42981,7 +42981,7 @@
         <w:t xml:space="preserve"> </w:t>
       </w:r>
       <w:r>
-        <w:t xml:space="preserve">Inc. GraphPad Software. GraphPad Prism 6 Statistics Guide The binomial test — graphpad.com. https://www.graphpad.com/ guides/prism/6/statistics/stat_binomial.htm, 2024. Accessed 28.09.2024.</w:t>
+        <w:t xml:space="preserve">Inc. GraphPad Software. GraphPad Prism 6 Statistics Guide The binomial test — graphpad.com. https://www.graphpad.com/guides/prism/6/statistics/stat_binomial.htm, 2024. Accessed 28.09.2024.</w:t>
       </w:r>
       <w:r>
         <w:t xml:space="preserve"> </w:t>
@@ -43029,7 +43029,7 @@
         <w:t xml:space="preserve"> </w:t>
       </w:r>
       <w:r>
-        <w:t xml:space="preserve">Paul Heidke. Berechnung des Erfolges und der G¨ute der Windst¨arkevorhersagen im Sturmwarnungsdienst. Geografiska Annaler, 8(4):301–349, 1926.</w:t>
+        <w:t xml:space="preserve">Paul Heidke. Berechnung des Erfolges und der Güte der Windstärkevorhersagen im Sturmwarnungsdienst. Geografiska Annaler, 8(4):301–349, 1926.</w:t>
       </w:r>
       <w:r>
         <w:t xml:space="preserve"> </w:t>
@@ -43041,7 +43041,7 @@
         <w:t xml:space="preserve"> </w:t>
       </w:r>
       <w:r>
-        <w:t xml:space="preserve">R Developers. system.time function - RDocumentation — rdocumentation.org. https://www.rdocumentation.org/packages/base/ versions/3.6.2/topics/system.time, 2024. Accessed 28.09.2024.</w:t>
+        <w:t xml:space="preserve">R Developers. system.time function - RDocumentation — rdocumentation.org. https://www.rdocumentation.org/packages/base/versions/3.6.2/topics/system.time, 2024. Accessed 28.09.2024.</w:t>
       </w:r>
     </w:p>
     <w:bookmarkEnd w:id="58"/>

</xml_diff>